<commit_message>
He modificado el archivo "LISTA DE MODELOS A REIMPORTAR".
</commit_message>
<xml_diff>
--- a/LISTA DE MODELOS A REIMPORTAR.docx
+++ b/LISTA DE MODELOS A REIMPORTAR.docx
@@ -3,385 +3,14 @@
 <w:document xmlns:wpc="http://schemas.microsoft.com/office/word/2010/wordprocessingCanvas" xmlns:cx="http://schemas.microsoft.com/office/drawing/2014/chartex" xmlns:cx1="http://schemas.microsoft.com/office/drawing/2015/9/8/chartex" xmlns:cx2="http://schemas.microsoft.com/office/drawing/2015/10/21/chartex" xmlns:cx3="http://schemas.microsoft.com/office/drawing/2016/5/9/chartex" xmlns:cx4="http://schemas.microsoft.com/office/drawing/2016/5/10/chartex" xmlns:cx5="http://schemas.microsoft.com/office/drawing/2016/5/11/chartex" xmlns:cx6="http://schemas.microsoft.com/office/drawing/2016/5/12/chartex" xmlns:cx7="http://schemas.microsoft.com/office/drawing/2016/5/13/chartex" xmlns:cx8="http://schemas.microsoft.com/office/drawing/2016/5/14/chartex" xmlns:mc="http://schemas.openxmlformats.org/markup-compatibility/2006" xmlns:aink="http://schemas.microsoft.com/office/drawing/2016/ink" xmlns:am3d="http://schemas.microsoft.com/office/drawing/2017/model3d" xmlns:o="urn:schemas-microsoft-com:office:office" xmlns:r="http://schemas.openxmlformats.org/officeDocument/2006/relationships" xmlns:m="http://schemas.openxmlformats.org/officeDocument/2006/math" xmlns:v="urn:schemas-microsoft-com:vml" xmlns:wp14="http://schemas.microsoft.com/office/word/2010/wordprocessingDrawing" xmlns:wp="http://schemas.openxmlformats.org/drawingml/2006/wordprocessingDrawing" xmlns:w10="urn:schemas-microsoft-com:office:word" xmlns:w="http://schemas.openxmlformats.org/wordprocessingml/2006/main" xmlns:w14="http://schemas.microsoft.com/office/word/2010/wordml" xmlns:w15="http://schemas.microsoft.com/office/word/2012/wordml" xmlns:w16cid="http://schemas.microsoft.com/office/word/2016/wordml/cid" xmlns:w16se="http://schemas.microsoft.com/office/word/2015/wordml/symex" xmlns:wpg="http://schemas.microsoft.com/office/word/2010/wordprocessingGroup" xmlns:wpi="http://schemas.microsoft.com/office/word/2010/wordprocessingInk" xmlns:wne="http://schemas.microsoft.com/office/word/2006/wordml" xmlns:wps="http://schemas.microsoft.com/office/word/2010/wordprocessingShape" mc:Ignorable="w14 w15 w16se w16cid wp14">
   <w:body>
     <w:p>
-      <w:pPr>
-        <w:pStyle w:val="Ttulo1"/>
-      </w:pPr>
-      <w:r>
-        <w:t>LISTA DE MODELOS A REIMPORTAR</w:t>
-      </w:r>
-    </w:p>
-    <w:p/>
-    <w:p>
-      <w:pPr>
-        <w:pStyle w:val="Ttulo2"/>
-      </w:pPr>
-      <w:r>
-        <w:t>Zona 1</w:t>
-      </w:r>
-    </w:p>
-    <w:p>
-      <w:pPr>
-        <w:rPr>
-          <w:b/>
-        </w:rPr>
-      </w:pPr>
-      <w:r>
-        <w:rPr>
-          <w:b/>
-        </w:rPr>
-        <w:t>Mesh_z1_crossedspears</w:t>
-      </w:r>
-    </w:p>
-    <w:p>
-      <w:r>
-        <w:rPr>
-          <w:noProof/>
-        </w:rPr>
-        <w:drawing>
-          <wp:inline distT="0" distB="0" distL="0" distR="0">
-            <wp:extent cx="657317" cy="990738"/>
-            <wp:effectExtent l="0" t="0" r="9525" b="0"/>
-            <wp:docPr id="1" name="Imagen 1"/>
-            <wp:cNvGraphicFramePr>
-              <a:graphicFrameLocks xmlns:a="http://schemas.openxmlformats.org/drawingml/2006/main" noChangeAspect="1"/>
-            </wp:cNvGraphicFramePr>
-            <a:graphic xmlns:a="http://schemas.openxmlformats.org/drawingml/2006/main">
-              <a:graphicData uri="http://schemas.openxmlformats.org/drawingml/2006/picture">
-                <pic:pic xmlns:pic="http://schemas.openxmlformats.org/drawingml/2006/picture">
-                  <pic:nvPicPr>
-                    <pic:cNvPr id="1" name="1.PNG"/>
-                    <pic:cNvPicPr/>
-                  </pic:nvPicPr>
-                  <pic:blipFill>
-                    <a:blip r:embed="rId4">
-                      <a:extLst>
-                        <a:ext uri="{28A0092B-C50C-407E-A947-70E740481C1C}">
-                          <a14:useLocalDpi xmlns:a14="http://schemas.microsoft.com/office/drawing/2010/main" val="0"/>
-                        </a:ext>
-                      </a:extLst>
-                    </a:blip>
-                    <a:stretch>
-                      <a:fillRect/>
-                    </a:stretch>
-                  </pic:blipFill>
-                  <pic:spPr>
-                    <a:xfrm>
-                      <a:off x="0" y="0"/>
-                      <a:ext cx="657317" cy="990738"/>
-                    </a:xfrm>
-                    <a:prstGeom prst="rect">
-                      <a:avLst/>
-                    </a:prstGeom>
-                  </pic:spPr>
-                </pic:pic>
-              </a:graphicData>
-            </a:graphic>
-          </wp:inline>
-        </w:drawing>
-      </w:r>
-    </w:p>
-    <w:p>
-      <w:r>
-        <w:t xml:space="preserve">Pivote: </w:t>
-      </w:r>
-      <w:r>
-        <w:t>En el centro del modelo, donde se cruzan las 2 lanzas, pero en la base que las sostiene.</w:t>
-      </w:r>
-    </w:p>
-    <w:p/>
-    <w:p>
-      <w:pPr>
-        <w:rPr>
-          <w:b/>
-        </w:rPr>
-      </w:pPr>
-      <w:r>
-        <w:rPr>
-          <w:b/>
-        </w:rPr>
-        <w:t>Mesh_z1_rock_a</w:t>
-      </w:r>
-    </w:p>
-    <w:p>
-      <w:r>
-        <w:rPr>
-          <w:noProof/>
-        </w:rPr>
-        <w:drawing>
-          <wp:inline distT="0" distB="0" distL="0" distR="0">
-            <wp:extent cx="695422" cy="981212"/>
-            <wp:effectExtent l="0" t="0" r="9525" b="9525"/>
-            <wp:docPr id="2" name="Imagen 2"/>
-            <wp:cNvGraphicFramePr>
-              <a:graphicFrameLocks xmlns:a="http://schemas.openxmlformats.org/drawingml/2006/main" noChangeAspect="1"/>
-            </wp:cNvGraphicFramePr>
-            <a:graphic xmlns:a="http://schemas.openxmlformats.org/drawingml/2006/main">
-              <a:graphicData uri="http://schemas.openxmlformats.org/drawingml/2006/picture">
-                <pic:pic xmlns:pic="http://schemas.openxmlformats.org/drawingml/2006/picture">
-                  <pic:nvPicPr>
-                    <pic:cNvPr id="2" name="2.PNG"/>
-                    <pic:cNvPicPr/>
-                  </pic:nvPicPr>
-                  <pic:blipFill>
-                    <a:blip r:embed="rId5">
-                      <a:extLst>
-                        <a:ext uri="{28A0092B-C50C-407E-A947-70E740481C1C}">
-                          <a14:useLocalDpi xmlns:a14="http://schemas.microsoft.com/office/drawing/2010/main" val="0"/>
-                        </a:ext>
-                      </a:extLst>
-                    </a:blip>
-                    <a:stretch>
-                      <a:fillRect/>
-                    </a:stretch>
-                  </pic:blipFill>
-                  <pic:spPr>
-                    <a:xfrm>
-                      <a:off x="0" y="0"/>
-                      <a:ext cx="695422" cy="981212"/>
-                    </a:xfrm>
-                    <a:prstGeom prst="rect">
-                      <a:avLst/>
-                    </a:prstGeom>
-                  </pic:spPr>
-                </pic:pic>
-              </a:graphicData>
-            </a:graphic>
-          </wp:inline>
-        </w:drawing>
-      </w:r>
-    </w:p>
-    <w:p>
       <w:r>
         <w:t>Pivote: Centro de la base de la roca.</w:t>
       </w:r>
     </w:p>
     <w:p>
-      <w:pPr>
-        <w:rPr>
-          <w:b/>
-        </w:rPr>
-      </w:pPr>
-    </w:p>
-    <w:p>
-      <w:pPr>
-        <w:rPr>
-          <w:b/>
-        </w:rPr>
-      </w:pPr>
-      <w:r>
-        <w:rPr>
-          <w:b/>
-        </w:rPr>
-        <w:t>Mesh_</w:t>
-      </w:r>
-      <w:r>
-        <w:rPr>
-          <w:b/>
-        </w:rPr>
-        <w:t>z1_rock_b</w:t>
-      </w:r>
-    </w:p>
-    <w:p>
-      <w:r>
-        <w:rPr>
-          <w:noProof/>
-        </w:rPr>
-        <w:drawing>
-          <wp:inline distT="0" distB="0" distL="0" distR="0">
-            <wp:extent cx="685896" cy="990738"/>
-            <wp:effectExtent l="0" t="0" r="0" b="0"/>
-            <wp:docPr id="3" name="Imagen 3"/>
-            <wp:cNvGraphicFramePr>
-              <a:graphicFrameLocks xmlns:a="http://schemas.openxmlformats.org/drawingml/2006/main" noChangeAspect="1"/>
-            </wp:cNvGraphicFramePr>
-            <a:graphic xmlns:a="http://schemas.openxmlformats.org/drawingml/2006/main">
-              <a:graphicData uri="http://schemas.openxmlformats.org/drawingml/2006/picture">
-                <pic:pic xmlns:pic="http://schemas.openxmlformats.org/drawingml/2006/picture">
-                  <pic:nvPicPr>
-                    <pic:cNvPr id="3" name="3.PNG"/>
-                    <pic:cNvPicPr/>
-                  </pic:nvPicPr>
-                  <pic:blipFill>
-                    <a:blip r:embed="rId6">
-                      <a:extLst>
-                        <a:ext uri="{28A0092B-C50C-407E-A947-70E740481C1C}">
-                          <a14:useLocalDpi xmlns:a14="http://schemas.microsoft.com/office/drawing/2010/main" val="0"/>
-                        </a:ext>
-                      </a:extLst>
-                    </a:blip>
-                    <a:stretch>
-                      <a:fillRect/>
-                    </a:stretch>
-                  </pic:blipFill>
-                  <pic:spPr>
-                    <a:xfrm>
-                      <a:off x="0" y="0"/>
-                      <a:ext cx="685896" cy="990738"/>
-                    </a:xfrm>
-                    <a:prstGeom prst="rect">
-                      <a:avLst/>
-                    </a:prstGeom>
-                  </pic:spPr>
-                </pic:pic>
-              </a:graphicData>
-            </a:graphic>
-          </wp:inline>
-        </w:drawing>
-      </w:r>
-    </w:p>
-    <w:p>
-      <w:r>
-        <w:t>Pivote: Centro de la base de la roca.</w:t>
-      </w:r>
-    </w:p>
-    <w:p/>
-    <w:p>
-      <w:pPr>
-        <w:rPr>
-          <w:b/>
-        </w:rPr>
-      </w:pPr>
-      <w:r>
-        <w:rPr>
-          <w:b/>
-        </w:rPr>
-        <w:t>Mesh_</w:t>
-      </w:r>
-      <w:r>
-        <w:rPr>
-          <w:b/>
-        </w:rPr>
-        <w:t>z1_rock_d</w:t>
-      </w:r>
-    </w:p>
-    <w:p>
-      <w:r>
-        <w:rPr>
-          <w:noProof/>
-        </w:rPr>
-        <w:drawing>
-          <wp:inline distT="0" distB="0" distL="0" distR="0">
-            <wp:extent cx="676369" cy="1019317"/>
-            <wp:effectExtent l="0" t="0" r="9525" b="9525"/>
-            <wp:docPr id="4" name="Imagen 4"/>
-            <wp:cNvGraphicFramePr>
-              <a:graphicFrameLocks xmlns:a="http://schemas.openxmlformats.org/drawingml/2006/main" noChangeAspect="1"/>
-            </wp:cNvGraphicFramePr>
-            <a:graphic xmlns:a="http://schemas.openxmlformats.org/drawingml/2006/main">
-              <a:graphicData uri="http://schemas.openxmlformats.org/drawingml/2006/picture">
-                <pic:pic xmlns:pic="http://schemas.openxmlformats.org/drawingml/2006/picture">
-                  <pic:nvPicPr>
-                    <pic:cNvPr id="4" name="5.PNG"/>
-                    <pic:cNvPicPr/>
-                  </pic:nvPicPr>
-                  <pic:blipFill>
-                    <a:blip r:embed="rId7">
-                      <a:extLst>
-                        <a:ext uri="{28A0092B-C50C-407E-A947-70E740481C1C}">
-                          <a14:useLocalDpi xmlns:a14="http://schemas.microsoft.com/office/drawing/2010/main" val="0"/>
-                        </a:ext>
-                      </a:extLst>
-                    </a:blip>
-                    <a:stretch>
-                      <a:fillRect/>
-                    </a:stretch>
-                  </pic:blipFill>
-                  <pic:spPr>
-                    <a:xfrm>
-                      <a:off x="0" y="0"/>
-                      <a:ext cx="676369" cy="1019317"/>
-                    </a:xfrm>
-                    <a:prstGeom prst="rect">
-                      <a:avLst/>
-                    </a:prstGeom>
-                  </pic:spPr>
-                </pic:pic>
-              </a:graphicData>
-            </a:graphic>
-          </wp:inline>
-        </w:drawing>
-      </w:r>
-    </w:p>
-    <w:p>
-      <w:r>
-        <w:t>Pivote: Centro de la base de la roca.</w:t>
-      </w:r>
-    </w:p>
-    <w:p/>
-    <w:p/>
-    <w:p>
-      <w:pPr>
-        <w:rPr>
-          <w:b/>
-        </w:rPr>
-      </w:pPr>
-      <w:r>
-        <w:rPr>
-          <w:b/>
-        </w:rPr>
-        <w:t>Mesh_</w:t>
-      </w:r>
-      <w:r>
-        <w:rPr>
-          <w:b/>
-        </w:rPr>
-        <w:t>z1_rock_e</w:t>
-      </w:r>
-    </w:p>
-    <w:p>
-      <w:r>
-        <w:rPr>
-          <w:noProof/>
-        </w:rPr>
-        <w:drawing>
-          <wp:inline distT="0" distB="0" distL="0" distR="0">
-            <wp:extent cx="666843" cy="1000265"/>
-            <wp:effectExtent l="0" t="0" r="0" b="9525"/>
-            <wp:docPr id="5" name="Imagen 5"/>
-            <wp:cNvGraphicFramePr>
-              <a:graphicFrameLocks xmlns:a="http://schemas.openxmlformats.org/drawingml/2006/main" noChangeAspect="1"/>
-            </wp:cNvGraphicFramePr>
-            <a:graphic xmlns:a="http://schemas.openxmlformats.org/drawingml/2006/main">
-              <a:graphicData uri="http://schemas.openxmlformats.org/drawingml/2006/picture">
-                <pic:pic xmlns:pic="http://schemas.openxmlformats.org/drawingml/2006/picture">
-                  <pic:nvPicPr>
-                    <pic:cNvPr id="5" name="4.PNG"/>
-                    <pic:cNvPicPr/>
-                  </pic:nvPicPr>
-                  <pic:blipFill>
-                    <a:blip r:embed="rId8">
-                      <a:extLst>
-                        <a:ext uri="{28A0092B-C50C-407E-A947-70E740481C1C}">
-                          <a14:useLocalDpi xmlns:a14="http://schemas.microsoft.com/office/drawing/2010/main" val="0"/>
-                        </a:ext>
-                      </a:extLst>
-                    </a:blip>
-                    <a:stretch>
-                      <a:fillRect/>
-                    </a:stretch>
-                  </pic:blipFill>
-                  <pic:spPr>
-                    <a:xfrm>
-                      <a:off x="0" y="0"/>
-                      <a:ext cx="666843" cy="1000265"/>
-                    </a:xfrm>
-                    <a:prstGeom prst="rect">
-                      <a:avLst/>
-                    </a:prstGeom>
-                  </pic:spPr>
-                </pic:pic>
-              </a:graphicData>
-            </a:graphic>
-          </wp:inline>
-        </w:drawing>
-      </w:r>
-    </w:p>
-    <w:p>
-      <w:r>
-        <w:t>Pivote: Centro de la base de la roca.</w:t>
-      </w:r>
-    </w:p>
-    <w:p/>
+      <w:bookmarkStart w:id="0" w:name="_GoBack"/>
+      <w:bookmarkEnd w:id="0"/>
+    </w:p>
     <w:p>
       <w:pPr>
         <w:rPr>
@@ -416,7 +45,7 @@
                     <pic:cNvPicPr/>
                   </pic:nvPicPr>
                   <pic:blipFill>
-                    <a:blip r:embed="rId9">
+                    <a:blip r:embed="rId4">
                       <a:extLst>
                         <a:ext uri="{28A0092B-C50C-407E-A947-70E740481C1C}">
                           <a14:useLocalDpi xmlns:a14="http://schemas.microsoft.com/office/drawing/2010/main" val="0"/>
@@ -483,7 +112,7 @@
                     <pic:cNvPicPr/>
                   </pic:nvPicPr>
                   <pic:blipFill>
-                    <a:blip r:embed="rId10">
+                    <a:blip r:embed="rId5">
                       <a:extLst>
                         <a:ext uri="{28A0092B-C50C-407E-A947-70E740481C1C}">
                           <a14:useLocalDpi xmlns:a14="http://schemas.microsoft.com/office/drawing/2010/main" val="0"/>
@@ -549,7 +178,7 @@
                     <pic:cNvPicPr/>
                   </pic:nvPicPr>
                   <pic:blipFill>
-                    <a:blip r:embed="rId11">
+                    <a:blip r:embed="rId6">
                       <a:extLst>
                         <a:ext uri="{28A0092B-C50C-407E-A947-70E740481C1C}">
                           <a14:useLocalDpi xmlns:a14="http://schemas.microsoft.com/office/drawing/2010/main" val="0"/>
@@ -603,8 +232,6 @@
       <w:r>
         <w:t xml:space="preserve"> del resto de zonas, incluyendo los pick ups están bien pivotados.</w:t>
       </w:r>
-      <w:bookmarkStart w:id="0" w:name="_GoBack"/>
-      <w:bookmarkEnd w:id="0"/>
     </w:p>
     <w:p/>
     <w:p/>

</xml_diff>

<commit_message>
He modificado el archivo de modelos a reimportar y Mer
</commit_message>
<xml_diff>
--- a/LISTA DE MODELOS A REIMPORTAR.docx
+++ b/LISTA DE MODELOS A REIMPORTAR.docx
@@ -3,143 +3,8 @@
 <w:document xmlns:wpc="http://schemas.microsoft.com/office/word/2010/wordprocessingCanvas" xmlns:cx="http://schemas.microsoft.com/office/drawing/2014/chartex" xmlns:cx1="http://schemas.microsoft.com/office/drawing/2015/9/8/chartex" xmlns:cx2="http://schemas.microsoft.com/office/drawing/2015/10/21/chartex" xmlns:cx3="http://schemas.microsoft.com/office/drawing/2016/5/9/chartex" xmlns:cx4="http://schemas.microsoft.com/office/drawing/2016/5/10/chartex" xmlns:cx5="http://schemas.microsoft.com/office/drawing/2016/5/11/chartex" xmlns:cx6="http://schemas.microsoft.com/office/drawing/2016/5/12/chartex" xmlns:cx7="http://schemas.microsoft.com/office/drawing/2016/5/13/chartex" xmlns:cx8="http://schemas.microsoft.com/office/drawing/2016/5/14/chartex" xmlns:mc="http://schemas.openxmlformats.org/markup-compatibility/2006" xmlns:aink="http://schemas.microsoft.com/office/drawing/2016/ink" xmlns:am3d="http://schemas.microsoft.com/office/drawing/2017/model3d" xmlns:o="urn:schemas-microsoft-com:office:office" xmlns:r="http://schemas.openxmlformats.org/officeDocument/2006/relationships" xmlns:m="http://schemas.openxmlformats.org/officeDocument/2006/math" xmlns:v="urn:schemas-microsoft-com:vml" xmlns:wp14="http://schemas.microsoft.com/office/word/2010/wordprocessingDrawing" xmlns:wp="http://schemas.openxmlformats.org/drawingml/2006/wordprocessingDrawing" xmlns:w10="urn:schemas-microsoft-com:office:word" xmlns:w="http://schemas.openxmlformats.org/wordprocessingml/2006/main" xmlns:w14="http://schemas.microsoft.com/office/word/2010/wordml" xmlns:w15="http://schemas.microsoft.com/office/word/2012/wordml" xmlns:w16cid="http://schemas.microsoft.com/office/word/2016/wordml/cid" xmlns:w16se="http://schemas.microsoft.com/office/word/2015/wordml/symex" xmlns:wpg="http://schemas.microsoft.com/office/word/2010/wordprocessingGroup" xmlns:wpi="http://schemas.microsoft.com/office/word/2010/wordprocessingInk" xmlns:wne="http://schemas.microsoft.com/office/word/2006/wordml" xmlns:wps="http://schemas.microsoft.com/office/word/2010/wordprocessingShape" mc:Ignorable="w14 w15 w16se w16cid wp14">
   <w:body>
     <w:p>
-      <w:r>
-        <w:t>Pivote: Centro de la base de la roca.</w:t>
-      </w:r>
-    </w:p>
-    <w:p>
       <w:bookmarkStart w:id="0" w:name="_GoBack"/>
       <w:bookmarkEnd w:id="0"/>
-    </w:p>
-    <w:p>
-      <w:pPr>
-        <w:rPr>
-          <w:b/>
-        </w:rPr>
-      </w:pPr>
-      <w:r>
-        <w:rPr>
-          <w:b/>
-        </w:rPr>
-        <w:t>mesh_z1_vase_a_mesh_z1_vase_a</w:t>
-      </w:r>
-    </w:p>
-    <w:p>
-      <w:r>
-        <w:rPr>
-          <w:noProof/>
-        </w:rPr>
-        <w:drawing>
-          <wp:inline distT="0" distB="0" distL="0" distR="0">
-            <wp:extent cx="666843" cy="1086002"/>
-            <wp:effectExtent l="0" t="0" r="0" b="0"/>
-            <wp:docPr id="6" name="Imagen 6"/>
-            <wp:cNvGraphicFramePr>
-              <a:graphicFrameLocks xmlns:a="http://schemas.openxmlformats.org/drawingml/2006/main" noChangeAspect="1"/>
-            </wp:cNvGraphicFramePr>
-            <a:graphic xmlns:a="http://schemas.openxmlformats.org/drawingml/2006/main">
-              <a:graphicData uri="http://schemas.openxmlformats.org/drawingml/2006/picture">
-                <pic:pic xmlns:pic="http://schemas.openxmlformats.org/drawingml/2006/picture">
-                  <pic:nvPicPr>
-                    <pic:cNvPr id="6" name="6.PNG"/>
-                    <pic:cNvPicPr/>
-                  </pic:nvPicPr>
-                  <pic:blipFill>
-                    <a:blip r:embed="rId4">
-                      <a:extLst>
-                        <a:ext uri="{28A0092B-C50C-407E-A947-70E740481C1C}">
-                          <a14:useLocalDpi xmlns:a14="http://schemas.microsoft.com/office/drawing/2010/main" val="0"/>
-                        </a:ext>
-                      </a:extLst>
-                    </a:blip>
-                    <a:stretch>
-                      <a:fillRect/>
-                    </a:stretch>
-                  </pic:blipFill>
-                  <pic:spPr>
-                    <a:xfrm>
-                      <a:off x="0" y="0"/>
-                      <a:ext cx="666843" cy="1086002"/>
-                    </a:xfrm>
-                    <a:prstGeom prst="rect">
-                      <a:avLst/>
-                    </a:prstGeom>
-                  </pic:spPr>
-                </pic:pic>
-              </a:graphicData>
-            </a:graphic>
-          </wp:inline>
-        </w:drawing>
-      </w:r>
-    </w:p>
-    <w:p>
-      <w:r>
-        <w:t>Pivote: Centro de la base del jarrón.</w:t>
-      </w:r>
-    </w:p>
-    <w:p/>
-    <w:p>
-      <w:pPr>
-        <w:rPr>
-          <w:b/>
-        </w:rPr>
-      </w:pPr>
-      <w:r>
-        <w:rPr>
-          <w:b/>
-        </w:rPr>
-        <w:t>mesh_z1_vase_b_mesh_z1_vase_b</w:t>
-      </w:r>
-    </w:p>
-    <w:p>
-      <w:r>
-        <w:rPr>
-          <w:noProof/>
-        </w:rPr>
-        <w:drawing>
-          <wp:inline distT="0" distB="0" distL="0" distR="0">
-            <wp:extent cx="704948" cy="1076475"/>
-            <wp:effectExtent l="0" t="0" r="0" b="9525"/>
-            <wp:docPr id="7" name="Imagen 7"/>
-            <wp:cNvGraphicFramePr>
-              <a:graphicFrameLocks xmlns:a="http://schemas.openxmlformats.org/drawingml/2006/main" noChangeAspect="1"/>
-            </wp:cNvGraphicFramePr>
-            <a:graphic xmlns:a="http://schemas.openxmlformats.org/drawingml/2006/main">
-              <a:graphicData uri="http://schemas.openxmlformats.org/drawingml/2006/picture">
-                <pic:pic xmlns:pic="http://schemas.openxmlformats.org/drawingml/2006/picture">
-                  <pic:nvPicPr>
-                    <pic:cNvPr id="7" name="7.PNG"/>
-                    <pic:cNvPicPr/>
-                  </pic:nvPicPr>
-                  <pic:blipFill>
-                    <a:blip r:embed="rId5">
-                      <a:extLst>
-                        <a:ext uri="{28A0092B-C50C-407E-A947-70E740481C1C}">
-                          <a14:useLocalDpi xmlns:a14="http://schemas.microsoft.com/office/drawing/2010/main" val="0"/>
-                        </a:ext>
-                      </a:extLst>
-                    </a:blip>
-                    <a:stretch>
-                      <a:fillRect/>
-                    </a:stretch>
-                  </pic:blipFill>
-                  <pic:spPr>
-                    <a:xfrm>
-                      <a:off x="0" y="0"/>
-                      <a:ext cx="704948" cy="1076475"/>
-                    </a:xfrm>
-                    <a:prstGeom prst="rect">
-                      <a:avLst/>
-                    </a:prstGeom>
-                  </pic:spPr>
-                </pic:pic>
-              </a:graphicData>
-            </a:graphic>
-          </wp:inline>
-        </w:drawing>
-      </w:r>
-    </w:p>
-    <w:p>
       <w:r>
         <w:t>Pivote: Centro de la base del jarrón.</w:t>
       </w:r>
@@ -178,7 +43,7 @@
                     <pic:cNvPicPr/>
                   </pic:nvPicPr>
                   <pic:blipFill>
-                    <a:blip r:embed="rId6">
+                    <a:blip r:embed="rId4">
                       <a:extLst>
                         <a:ext uri="{28A0092B-C50C-407E-A947-70E740481C1C}">
                           <a14:useLocalDpi xmlns:a14="http://schemas.microsoft.com/office/drawing/2010/main" val="0"/>
@@ -214,23 +79,7 @@
     <w:p/>
     <w:p>
       <w:r>
-        <w:t xml:space="preserve">Nota: Los modelos, </w:t>
-      </w:r>
-      <w:proofErr w:type="spellStart"/>
-      <w:r>
-        <w:t>assets</w:t>
-      </w:r>
-      <w:proofErr w:type="spellEnd"/>
-      <w:r>
-        <w:t xml:space="preserve">, y </w:t>
-      </w:r>
-      <w:proofErr w:type="spellStart"/>
-      <w:r>
-        <w:t>props</w:t>
-      </w:r>
-      <w:proofErr w:type="spellEnd"/>
-      <w:r>
-        <w:t xml:space="preserve"> del resto de zonas, incluyendo los pick ups están bien pivotados.</w:t>
+        <w:t>Nota: Los modelos, assets, y props del resto de zonas, incluyendo los pick ups están bien pivotados.</w:t>
       </w:r>
     </w:p>
     <w:p/>

</xml_diff>

<commit_message>
He añadido mensajes importantes
</commit_message>
<xml_diff>
--- a/LISTA DE MODELOS A REIMPORTAR.docx
+++ b/LISTA DE MODELOS A REIMPORTAR.docx
@@ -1,16 +1,20 @@
 
 <file path=word/document.xml><?xml version="1.0" encoding="utf-8"?>
-<w:document xmlns:wpc="http://schemas.microsoft.com/office/word/2010/wordprocessingCanvas" xmlns:cx="http://schemas.microsoft.com/office/drawing/2014/chartex" xmlns:cx1="http://schemas.microsoft.com/office/drawing/2015/9/8/chartex" xmlns:cx2="http://schemas.microsoft.com/office/drawing/2015/10/21/chartex" xmlns:cx3="http://schemas.microsoft.com/office/drawing/2016/5/9/chartex" xmlns:cx4="http://schemas.microsoft.com/office/drawing/2016/5/10/chartex" xmlns:cx5="http://schemas.microsoft.com/office/drawing/2016/5/11/chartex" xmlns:cx6="http://schemas.microsoft.com/office/drawing/2016/5/12/chartex" xmlns:cx7="http://schemas.microsoft.com/office/drawing/2016/5/13/chartex" xmlns:cx8="http://schemas.microsoft.com/office/drawing/2016/5/14/chartex" xmlns:mc="http://schemas.openxmlformats.org/markup-compatibility/2006" xmlns:aink="http://schemas.microsoft.com/office/drawing/2016/ink" xmlns:am3d="http://schemas.microsoft.com/office/drawing/2017/model3d" xmlns:o="urn:schemas-microsoft-com:office:office" xmlns:r="http://schemas.openxmlformats.org/officeDocument/2006/relationships" xmlns:m="http://schemas.openxmlformats.org/officeDocument/2006/math" xmlns:v="urn:schemas-microsoft-com:vml" xmlns:wp14="http://schemas.microsoft.com/office/word/2010/wordprocessingDrawing" xmlns:wp="http://schemas.openxmlformats.org/drawingml/2006/wordprocessingDrawing" xmlns:w10="urn:schemas-microsoft-com:office:word" xmlns:w="http://schemas.openxmlformats.org/wordprocessingml/2006/main" xmlns:w14="http://schemas.microsoft.com/office/word/2010/wordml" xmlns:w15="http://schemas.microsoft.com/office/word/2012/wordml" xmlns:w16cid="http://schemas.microsoft.com/office/word/2016/wordml/cid" xmlns:w16se="http://schemas.microsoft.com/office/word/2015/wordml/symex" xmlns:wpg="http://schemas.microsoft.com/office/word/2010/wordprocessingGroup" xmlns:wpi="http://schemas.microsoft.com/office/word/2010/wordprocessingInk" xmlns:wne="http://schemas.microsoft.com/office/word/2006/wordml" xmlns:wps="http://schemas.microsoft.com/office/word/2010/wordprocessingShape" mc:Ignorable="w14 w15 w16se w16cid wp14">
+<w:document xmlns:wpc="http://schemas.microsoft.com/office/word/2010/wordprocessingCanvas" xmlns:mc="http://schemas.openxmlformats.org/markup-compatibility/2006" xmlns:o="urn:schemas-microsoft-com:office:office" xmlns:r="http://schemas.openxmlformats.org/officeDocument/2006/relationships" xmlns:m="http://schemas.openxmlformats.org/officeDocument/2006/math" xmlns:v="urn:schemas-microsoft-com:vml" xmlns:wp14="http://schemas.microsoft.com/office/word/2010/wordprocessingDrawing" xmlns:wp="http://schemas.openxmlformats.org/drawingml/2006/wordprocessingDrawing" xmlns:w10="urn:schemas-microsoft-com:office:word" xmlns:w="http://schemas.openxmlformats.org/wordprocessingml/2006/main" xmlns:w14="http://schemas.microsoft.com/office/word/2010/wordml" xmlns:w15="http://schemas.microsoft.com/office/word/2012/wordml" xmlns:wpg="http://schemas.microsoft.com/office/word/2010/wordprocessingGroup" xmlns:wpi="http://schemas.microsoft.com/office/word/2010/wordprocessingInk" xmlns:wne="http://schemas.microsoft.com/office/word/2006/wordml" xmlns:wps="http://schemas.microsoft.com/office/word/2010/wordprocessingShape" mc:Ignorable="w14 w15 wp14">
   <w:body>
     <w:p>
       <w:r>
-        <w:t>Pivote: Centro de la base de la roca.</w:t>
+        <w:t>Holis</w:t>
       </w:r>
     </w:p>
     <w:p>
       <w:bookmarkStart w:id="0" w:name="_GoBack"/>
       <w:bookmarkEnd w:id="0"/>
-    </w:p>
+      <w:r>
+        <w:t>Pivote: Centro de la base de la roca.</w:t>
+      </w:r>
+    </w:p>
+    <w:p/>
     <w:p>
       <w:pPr>
         <w:rPr>
@@ -28,6 +32,7 @@
       <w:r>
         <w:rPr>
           <w:noProof/>
+          <w:lang w:eastAsia="ja-JP"/>
         </w:rPr>
         <w:drawing>
           <wp:inline distT="0" distB="0" distL="0" distR="0">
@@ -95,6 +100,7 @@
       <w:r>
         <w:rPr>
           <w:noProof/>
+          <w:lang w:eastAsia="ja-JP"/>
         </w:rPr>
         <w:drawing>
           <wp:inline distT="0" distB="0" distL="0" distR="0">
@@ -161,6 +167,7 @@
       <w:r>
         <w:rPr>
           <w:noProof/>
+          <w:lang w:eastAsia="ja-JP"/>
         </w:rPr>
         <w:drawing>
           <wp:inline distT="0" distB="0" distL="0" distR="0">
@@ -214,23 +221,7 @@
     <w:p/>
     <w:p>
       <w:r>
-        <w:t xml:space="preserve">Nota: Los modelos, </w:t>
-      </w:r>
-      <w:proofErr w:type="spellStart"/>
-      <w:r>
-        <w:t>assets</w:t>
-      </w:r>
-      <w:proofErr w:type="spellEnd"/>
-      <w:r>
-        <w:t xml:space="preserve">, y </w:t>
-      </w:r>
-      <w:proofErr w:type="spellStart"/>
-      <w:r>
-        <w:t>props</w:t>
-      </w:r>
-      <w:proofErr w:type="spellEnd"/>
-      <w:r>
-        <w:t xml:space="preserve"> del resto de zonas, incluyendo los pick ups están bien pivotados.</w:t>
+        <w:t>Nota: Los modelos, assets, y props del resto de zonas, incluyendo los pick ups están bien pivotados.</w:t>
       </w:r>
     </w:p>
     <w:p/>
@@ -246,7 +237,7 @@
 </file>
 
 <file path=word/styles.xml><?xml version="1.0" encoding="utf-8"?>
-<w:styles xmlns:mc="http://schemas.openxmlformats.org/markup-compatibility/2006" xmlns:r="http://schemas.openxmlformats.org/officeDocument/2006/relationships" xmlns:w="http://schemas.openxmlformats.org/wordprocessingml/2006/main" xmlns:w14="http://schemas.microsoft.com/office/word/2010/wordml" xmlns:w15="http://schemas.microsoft.com/office/word/2012/wordml" xmlns:w16cid="http://schemas.microsoft.com/office/word/2016/wordml/cid" xmlns:w16se="http://schemas.microsoft.com/office/word/2015/wordml/symex" mc:Ignorable="w14 w15 w16se w16cid">
+<w:styles xmlns:mc="http://schemas.openxmlformats.org/markup-compatibility/2006" xmlns:r="http://schemas.openxmlformats.org/officeDocument/2006/relationships" xmlns:w="http://schemas.openxmlformats.org/wordprocessingml/2006/main" xmlns:w14="http://schemas.microsoft.com/office/word/2010/wordml" xmlns:w15="http://schemas.microsoft.com/office/word/2012/wordml" mc:Ignorable="w14 w15">
   <w:docDefaults>
     <w:rPrDefault>
       <w:rPr>
@@ -262,7 +253,7 @@
       </w:pPr>
     </w:pPrDefault>
   </w:docDefaults>
-  <w:latentStyles w:defLockedState="0" w:defUIPriority="99" w:defSemiHidden="0" w:defUnhideWhenUsed="0" w:defQFormat="0" w:count="375">
+  <w:latentStyles w:defLockedState="0" w:defUIPriority="99" w:defSemiHidden="0" w:defUnhideWhenUsed="0" w:defQFormat="0" w:count="371">
     <w:lsdException w:name="Normal" w:uiPriority="0" w:qFormat="1"/>
     <w:lsdException w:name="heading 1" w:uiPriority="9" w:qFormat="1"/>
     <w:lsdException w:name="heading 2" w:semiHidden="1" w:uiPriority="9" w:unhideWhenUsed="1" w:qFormat="1"/>
@@ -634,10 +625,6 @@
     <w:lsdException w:name="List Table 5 Dark Accent 6" w:uiPriority="50"/>
     <w:lsdException w:name="List Table 6 Colorful Accent 6" w:uiPriority="51"/>
     <w:lsdException w:name="List Table 7 Colorful Accent 6" w:uiPriority="52"/>
-    <w:lsdException w:name="Mention" w:semiHidden="1" w:unhideWhenUsed="1"/>
-    <w:lsdException w:name="Smart Hyperlink" w:semiHidden="1" w:unhideWhenUsed="1"/>
-    <w:lsdException w:name="Hashtag" w:semiHidden="1" w:unhideWhenUsed="1"/>
-    <w:lsdException w:name="Unresolved Mention" w:semiHidden="1" w:unhideWhenUsed="1"/>
   </w:latentStyles>
   <w:style w:type="paragraph" w:default="1" w:styleId="Normal">
     <w:name w:val="Normal"/>

</xml_diff>